<commit_message>
Update Andrew Rose Sustainable Infrastructure Project Write Up.docx
</commit_message>
<xml_diff>
--- a/Andrew Rose Sustainable Infrastructure Project Write Up.docx
+++ b/Andrew Rose Sustainable Infrastructure Project Write Up.docx
@@ -11,6 +11,30 @@
         <w:t>Andrew Rose Sustainable Infrastructure Project Write Up</w:t>
       </w:r>
     </w:p>
+    <w:p>
+      <w:r>
+        <w:t xml:space="preserve">Link to github: </w:t>
+      </w:r>
+      <w:hyperlink r:id="rId5" w:history="1">
+        <w:r>
+          <w:rPr>
+            <w:rStyle w:val="Hyperlink"/>
+          </w:rPr>
+          <w:t>https://github.com/liquidph34r/DataInfrastuctionProject</w:t>
+        </w:r>
+      </w:hyperlink>
+    </w:p>
+    <w:p>
+      <w:r>
+        <w:t>Link to page:</w:t>
+      </w:r>
+      <w:r>
+        <w:t xml:space="preserve"> </w:t>
+      </w:r>
+      <w:r>
+        <w:t>https://liquidph34r.github.io/DataInfrastuctionProject/</w:t>
+      </w:r>
+    </w:p>
     <w:p/>
     <w:p>
       <w:r>
@@ -26,15 +50,7 @@
         <w:t>relatively</w:t>
       </w:r>
       <w:r>
-        <w:t xml:space="preserve"> modern. I did this by keeping my </w:t>
-      </w:r>
-      <w:proofErr w:type="spellStart"/>
-      <w:r>
-        <w:t>css</w:t>
-      </w:r>
-      <w:proofErr w:type="spellEnd"/>
-      <w:r>
-        <w:t xml:space="preserve"> to a minimum</w:t>
+        <w:t xml:space="preserve"> modern. I did this by keeping my css to a minimum</w:t>
       </w:r>
       <w:r>
         <w:t xml:space="preserve"> and keeping my layout simple, with a full-page document, with a simple sticky sidebar for navigation.</w:t>
@@ -73,7 +89,7 @@
                     </pic:cNvPicPr>
                   </pic:nvPicPr>
                   <pic:blipFill>
-                    <a:blip r:embed="rId5">
+                    <a:blip r:embed="rId6">
                       <a:extLst>
                         <a:ext uri="{28A0092B-C50C-407E-A947-70E740481C1C}">
                           <a14:useLocalDpi xmlns:a14="http://schemas.microsoft.com/office/drawing/2010/main" val="0"/>
@@ -575,6 +591,29 @@
       <w:szCs w:val="56"/>
     </w:rPr>
   </w:style>
+  <w:style w:type="character" w:styleId="Hyperlink">
+    <w:name w:val="Hyperlink"/>
+    <w:basedOn w:val="DefaultParagraphFont"/>
+    <w:uiPriority w:val="99"/>
+    <w:unhideWhenUsed/>
+    <w:rsid w:val="006D3752"/>
+    <w:rPr>
+      <w:color w:val="0563C1" w:themeColor="hyperlink"/>
+      <w:u w:val="single"/>
+    </w:rPr>
+  </w:style>
+  <w:style w:type="character" w:styleId="UnresolvedMention">
+    <w:name w:val="Unresolved Mention"/>
+    <w:basedOn w:val="DefaultParagraphFont"/>
+    <w:uiPriority w:val="99"/>
+    <w:semiHidden/>
+    <w:unhideWhenUsed/>
+    <w:rsid w:val="006D3752"/>
+    <w:rPr>
+      <w:color w:val="605E5C"/>
+      <w:shd w:val="clear" w:color="auto" w:fill="E1DFDD"/>
+    </w:rPr>
+  </w:style>
 </w:styles>
 </file>
 

</xml_diff>